<commit_message>
R35 updates to about/resume
</commit_message>
<xml_diff>
--- a/Website_Written_info_2016.docx
+++ b/Website_Written_info_2016.docx
@@ -10,14 +10,373 @@
     <w:p>
       <w:pPr>
         <w:spacing w:after="0" w:line="240" w:lineRule="auto"/>
-        <w:rPr>
-          <w:u w:val="single"/>
-        </w:rPr>
-      </w:pPr>
-      <w:r>
-        <w:rPr>
-          <w:u w:val="single"/>
-        </w:rPr>
+      </w:pPr>
+      <w:r>
+        <w:t>&lt;p&gt;</w:t>
+      </w:r>
+      <w:r>
+        <w:t>I am</w:t>
+      </w:r>
+      <w:r>
+        <w:t xml:space="preserve"> a software engineer new to the Nashville.  Having lived and worked in the Seattle area for the past six years, the warmth of the south </w:t>
+      </w:r>
+      <w:r>
+        <w:t>called me</w:t>
+      </w:r>
+      <w:r>
+        <w:t xml:space="preserve"> here to Nashville.</w:t>
+      </w:r>
+    </w:p>
+    <w:p>
+      <w:pPr>
+        <w:spacing w:after="0" w:line="240" w:lineRule="auto"/>
+      </w:pPr>
+      <w:r>
+        <w:t xml:space="preserve">                    &lt;br&gt;&lt;/br&gt;</w:t>
+      </w:r>
+    </w:p>
+    <w:p>
+      <w:pPr>
+        <w:spacing w:after="0" w:line="240" w:lineRule="auto"/>
+      </w:pPr>
+      <w:r>
+        <w:t xml:space="preserve">While in Seattle, </w:t>
+      </w:r>
+      <w:r>
+        <w:t>I</w:t>
+      </w:r>
+      <w:r>
+        <w:t xml:space="preserve"> worked as a Project Management Consultant for Sila Solutions Group.  During </w:t>
+      </w:r>
+      <w:r>
+        <w:t>my</w:t>
+      </w:r>
+      <w:r>
+        <w:t xml:space="preserve"> time at Sila, </w:t>
+      </w:r>
+      <w:r>
+        <w:t>I</w:t>
+      </w:r>
+      <w:r>
+        <w:t xml:space="preserve"> led many program level projects while consulting on the development of a large international airline customer service web-portal with a local original equipment manufacturer. </w:t>
+      </w:r>
+      <w:r>
+        <w:t xml:space="preserve">Additionally, I provided front-end development for a subsidiary of the original equipment manufacturer. </w:t>
+      </w:r>
+      <w:r>
+        <w:t>I</w:t>
+      </w:r>
+      <w:r>
+        <w:t xml:space="preserve"> also participated in the development of a full Linux/Apache/MySQL/PHP stack database: </w:t>
+      </w:r>
+      <w:r>
+        <w:t>coding</w:t>
+      </w:r>
+      <w:r>
+        <w:t>,</w:t>
+      </w:r>
+      <w:r>
+        <w:t xml:space="preserve"> </w:t>
+      </w:r>
+      <w:r>
+        <w:t>gathering requirements,</w:t>
+      </w:r>
+      <w:r>
+        <w:t xml:space="preserve"> and</w:t>
+      </w:r>
+      <w:r>
+        <w:t xml:space="preserve"> overseeing</w:t>
+      </w:r>
+      <w:r>
+        <w:t xml:space="preserve"> </w:t>
+      </w:r>
+      <w:r>
+        <w:t>general</w:t>
+      </w:r>
+      <w:r>
+        <w:t xml:space="preserve"> progress</w:t>
+      </w:r>
+      <w:r>
+        <w:t xml:space="preserve"> of the project</w:t>
+      </w:r>
+      <w:r>
+        <w:t>.</w:t>
+      </w:r>
+    </w:p>
+    <w:p>
+      <w:pPr>
+        <w:spacing w:after="0" w:line="240" w:lineRule="auto"/>
+      </w:pPr>
+      <w:r>
+        <w:t xml:space="preserve">                        &lt;br&gt;&lt;/br&gt;</w:t>
+      </w:r>
+    </w:p>
+    <w:p>
+      <w:pPr>
+        <w:spacing w:after="0" w:line="240" w:lineRule="auto"/>
+      </w:pPr>
+      <w:r>
+        <w:t xml:space="preserve">Prior to </w:t>
+      </w:r>
+      <w:r>
+        <w:t>my</w:t>
+      </w:r>
+      <w:r>
+        <w:t xml:space="preserve"> time at Sila, </w:t>
+      </w:r>
+      <w:r>
+        <w:t>I</w:t>
+      </w:r>
+      <w:r>
+        <w:t xml:space="preserve"> taught Mathematics for a low income high school hoping to inspire under-privileged students to pursue challenging careers in math and computer science.  </w:t>
+      </w:r>
+    </w:p>
+    <w:p>
+      <w:pPr>
+        <w:spacing w:after="0" w:line="240" w:lineRule="auto"/>
+      </w:pPr>
+      <w:r>
+        <w:t xml:space="preserve">                    &lt;/p&gt;</w:t>
+      </w:r>
+    </w:p>
+    <w:p>
+      <w:pPr>
+        <w:spacing w:after="0" w:line="240" w:lineRule="auto"/>
+      </w:pPr>
+      <w:r>
+        <w:t xml:space="preserve">                    &lt;p&gt;&lt;h3&gt;Education&lt;/h3&gt;&lt;/p&gt;</w:t>
+      </w:r>
+    </w:p>
+    <w:p>
+      <w:pPr>
+        <w:spacing w:after="0" w:line="240" w:lineRule="auto"/>
+      </w:pPr>
+      <w:r>
+        <w:t xml:space="preserve">                    &lt;p&gt;</w:t>
+      </w:r>
+    </w:p>
+    <w:p>
+      <w:pPr>
+        <w:spacing w:after="0" w:line="240" w:lineRule="auto"/>
+      </w:pPr>
+      <w:r>
+        <w:t xml:space="preserve">                    </w:t>
+      </w:r>
+      <w:r>
+        <w:t>I hold</w:t>
+      </w:r>
+      <w:r>
+        <w:t xml:space="preserve"> a Bachelors of Science in Computer Science and a Masters of Arts in Secondary Mathematics Instruction. </w:t>
+      </w:r>
+    </w:p>
+    <w:p>
+      <w:pPr>
+        <w:spacing w:after="0" w:line="240" w:lineRule="auto"/>
+      </w:pPr>
+      <w:r>
+        <w:t xml:space="preserve">                    &lt;/p&gt;</w:t>
+      </w:r>
+    </w:p>
+    <w:p>
+      <w:pPr>
+        <w:spacing w:after="0" w:line="240" w:lineRule="auto"/>
+      </w:pPr>
+      <w:r>
+        <w:t xml:space="preserve">                    &lt;p&gt;&lt;h3&gt;Professional Skills&lt;/h3&gt;&lt;/p&gt;</w:t>
+      </w:r>
+    </w:p>
+    <w:p>
+      <w:pPr>
+        <w:spacing w:after="0" w:line="240" w:lineRule="auto"/>
+      </w:pPr>
+      <w:r>
+        <w:t xml:space="preserve">                    &lt;p&gt;</w:t>
+      </w:r>
+    </w:p>
+    <w:p>
+      <w:pPr>
+        <w:spacing w:after="0" w:line="240" w:lineRule="auto"/>
+      </w:pPr>
+      <w:r>
+        <w:t xml:space="preserve">                    </w:t>
+      </w:r>
+      <w:r>
+        <w:t>I have</w:t>
+      </w:r>
+      <w:r>
+        <w:t xml:space="preserve"> experience in Java, JavaS</w:t>
+      </w:r>
+      <w:r>
+        <w:t xml:space="preserve">cript, jQuery, HTML, CSS, C++, MySQL, PHP; employing a variety of tools to include Eclipse, Netbeans, GitHub, </w:t>
+      </w:r>
+      <w:r>
+        <w:t xml:space="preserve">and </w:t>
+      </w:r>
+      <w:r>
+        <w:t xml:space="preserve">Brackets.  </w:t>
+      </w:r>
+      <w:r>
+        <w:t>I am</w:t>
+      </w:r>
+      <w:r>
+        <w:t xml:space="preserve"> familiar wi</w:t>
+      </w:r>
+      <w:r>
+        <w:t>th Agile methodologies and hold</w:t>
+      </w:r>
+      <w:r>
+        <w:t xml:space="preserve"> the SAFe -Scaled Agile Framework Certificate.  </w:t>
+      </w:r>
+      <w:r>
+        <w:t>I am</w:t>
+      </w:r>
+      <w:r>
+        <w:t xml:space="preserve"> an excellent communicator who takes great pride in </w:t>
+      </w:r>
+      <w:r>
+        <w:t>my</w:t>
+      </w:r>
+      <w:r>
+        <w:t xml:space="preserve"> work. </w:t>
+      </w:r>
+      <w:r>
+        <w:t>I am</w:t>
+      </w:r>
+      <w:r>
+        <w:t xml:space="preserve"> adept at speaking to all types: technical professionals, business leaders, and clients. Additionally, </w:t>
+      </w:r>
+      <w:r>
+        <w:t>I speak</w:t>
+      </w:r>
+      <w:r>
+        <w:t xml:space="preserve"> German, French, and Spanish with conversational proficiency.</w:t>
+      </w:r>
+    </w:p>
+    <w:p>
+      <w:pPr>
+        <w:spacing w:after="0" w:line="240" w:lineRule="auto"/>
+      </w:pPr>
+    </w:p>
+    <w:p>
+      <w:pPr>
+        <w:spacing w:after="0" w:line="240" w:lineRule="auto"/>
+      </w:pPr>
+    </w:p>
+    <w:p>
+      <w:pPr>
+        <w:spacing w:after="0" w:line="240" w:lineRule="auto"/>
+      </w:pPr>
+    </w:p>
+    <w:p>
+      <w:pPr>
+        <w:spacing w:after="0" w:line="240" w:lineRule="auto"/>
+      </w:pPr>
+    </w:p>
+    <w:p>
+      <w:pPr>
+        <w:spacing w:after="0" w:line="240" w:lineRule="auto"/>
+      </w:pPr>
+    </w:p>
+    <w:p>
+      <w:pPr>
+        <w:spacing w:after="0" w:line="240" w:lineRule="auto"/>
+      </w:pPr>
+    </w:p>
+    <w:p>
+      <w:pPr>
+        <w:spacing w:after="0" w:line="240" w:lineRule="auto"/>
+      </w:pPr>
+    </w:p>
+    <w:p>
+      <w:pPr>
+        <w:spacing w:after="0" w:line="240" w:lineRule="auto"/>
+      </w:pPr>
+    </w:p>
+    <w:p>
+      <w:pPr>
+        <w:spacing w:after="0" w:line="240" w:lineRule="auto"/>
+      </w:pPr>
+    </w:p>
+    <w:p>
+      <w:pPr>
+        <w:spacing w:after="0" w:line="240" w:lineRule="auto"/>
+      </w:pPr>
+    </w:p>
+    <w:p>
+      <w:pPr>
+        <w:spacing w:after="0" w:line="240" w:lineRule="auto"/>
+      </w:pPr>
+    </w:p>
+    <w:p>
+      <w:pPr>
+        <w:spacing w:after="0" w:line="240" w:lineRule="auto"/>
+      </w:pPr>
+    </w:p>
+    <w:p>
+      <w:pPr>
+        <w:spacing w:after="0" w:line="240" w:lineRule="auto"/>
+      </w:pPr>
+    </w:p>
+    <w:p>
+      <w:pPr>
+        <w:spacing w:after="0" w:line="240" w:lineRule="auto"/>
+      </w:pPr>
+    </w:p>
+    <w:p>
+      <w:pPr>
+        <w:spacing w:after="0" w:line="240" w:lineRule="auto"/>
+      </w:pPr>
+    </w:p>
+    <w:p>
+      <w:pPr>
+        <w:spacing w:after="0" w:line="240" w:lineRule="auto"/>
+      </w:pPr>
+    </w:p>
+    <w:p>
+      <w:pPr>
+        <w:spacing w:after="0" w:line="240" w:lineRule="auto"/>
+      </w:pPr>
+    </w:p>
+    <w:p>
+      <w:pPr>
+        <w:spacing w:after="0" w:line="240" w:lineRule="auto"/>
+      </w:pPr>
+    </w:p>
+    <w:p>
+      <w:pPr>
+        <w:spacing w:after="0" w:line="240" w:lineRule="auto"/>
+      </w:pPr>
+    </w:p>
+    <w:p>
+      <w:pPr>
+        <w:spacing w:after="0" w:line="240" w:lineRule="auto"/>
+      </w:pPr>
+    </w:p>
+    <w:p>
+      <w:pPr>
+        <w:spacing w:after="0" w:line="240" w:lineRule="auto"/>
+      </w:pPr>
+    </w:p>
+    <w:p>
+      <w:pPr>
+        <w:spacing w:after="0" w:line="240" w:lineRule="auto"/>
+      </w:pPr>
+    </w:p>
+    <w:p>
+      <w:pPr>
+        <w:spacing w:after="0" w:line="240" w:lineRule="auto"/>
+      </w:pPr>
+    </w:p>
+    <w:p>
+      <w:pPr>
+        <w:spacing w:after="0" w:line="240" w:lineRule="auto"/>
+      </w:pPr>
+    </w:p>
+    <w:p>
+      <w:pPr>
+        <w:spacing w:after="0" w:line="240" w:lineRule="auto"/>
+      </w:pPr>
+      <w:r>
         <w:t>About</w:t>
       </w:r>
     </w:p>
@@ -178,10 +537,7 @@
         <w:spacing w:after="0" w:line="240" w:lineRule="auto"/>
       </w:pPr>
       <w:r>
-        <w:t xml:space="preserve">Andrea has experience in Java and C++ as well as Javascript, jQuery, </w:t>
-      </w:r>
-      <w:r>
-        <w:t>HTML, CSS, C++, MySQL, PHP</w:t>
+        <w:t>Andrea has experience in Java and C++ as well as Javascript, jQuery, HTML, CSS, C++, MySQL, PHP</w:t>
       </w:r>
       <w:r>
         <w:t xml:space="preserve">; employing a variety of tools to incude </w:t>
@@ -190,13 +546,7 @@
         <w:rPr>
           <w:rFonts w:ascii="Garamond" w:hAnsi="Garamond"/>
         </w:rPr>
-        <w:t xml:space="preserve">Eclipse, </w:t>
-      </w:r>
-      <w:r>
-        <w:rPr>
-          <w:rFonts w:ascii="Garamond" w:hAnsi="Garamond"/>
-        </w:rPr>
-        <w:t>Netbeans, GitHub, Brackets</w:t>
+        <w:t>Eclipse, Netbeans, GitHub, Brackets</w:t>
       </w:r>
       <w:r>
         <w:rPr>
@@ -257,10 +607,7 @@
         <w:t xml:space="preserve">, </w:t>
       </w:r>
       <w:r>
-        <w:t xml:space="preserve">Javascript, jQuery, </w:t>
-      </w:r>
-      <w:r>
-        <w:t>HTML, CSS, C++, MySQL, PHP</w:t>
+        <w:t>Javascript, jQuery, HTML, CSS, C++, MySQL, PHP</w:t>
       </w:r>
       <w:r>
         <w:t xml:space="preserve"> </w:t>
@@ -278,18 +625,7 @@
           <w:rFonts w:ascii="Garamond" w:hAnsi="Garamond"/>
         </w:rPr>
         <w:tab/>
-      </w:r>
-      <w:r>
-        <w:rPr>
-          <w:rFonts w:ascii="Garamond" w:hAnsi="Garamond"/>
-        </w:rPr>
-        <w:t xml:space="preserve">Eclipse, </w:t>
-      </w:r>
-      <w:r>
-        <w:rPr>
-          <w:rFonts w:ascii="Garamond" w:hAnsi="Garamond"/>
-        </w:rPr>
-        <w:t>Netbeans, GitHub, Brackets</w:t>
+        <w:t>Eclipse, Netbeans, GitHub, Brackets</w:t>
       </w:r>
     </w:p>
     <w:p>

</xml_diff>